<commit_message>
Fix some typos that appeared in proofs
</commit_message>
<xml_diff>
--- a/submission/manuscript.docx
+++ b/submission/manuscript.docx
@@ -490,7 +490,7 @@
         <w:t xml:space="preserve"> </w:t>
       </w:r>
       <w:r>
-        <w:t xml:space="preserve">or used them interchangeably with rarefy as a verb form of rarefaction. For example, Hughes and Hellman did not use</w:t>
+        <w:t xml:space="preserve">or used them interchangeably with rarefy as a verb form of rarefaction. For example, Hughes and Hellmann did not use</w:t>
       </w:r>
       <w:r>
         <w:t xml:space="preserve"> </w:t>
@@ -2383,7 +2383,7 @@
         <w:t xml:space="preserve"> </w:t>
       </w:r>
       <w:r>
-        <w:t xml:space="preserve">Conda environment. The ocean and feces parent distributions were generated as described above. Five variables were altered to simulate each set of communities. First, eight mixing fractions were used to manipulate the effect size between the two simulated treatment groups with 40 samples per group. These were the same effect sizes used in the WNWN study (1.00 [i.e., no difference], 1.15, 1.25, 1.50, 1.75, 2.00, 2.50, and 3.50). Second, the number of sequences in each of the 80 samples was either randomly selected from the 26 library sizes contained within the GlobalPatterns dataset or from a log distribution of 80 sequencing depths evenly distributed between the most shallow (58,688 sequences) and deeply (2,357,181 sequences) sequenced samples in the GlobalPatterns dataset (Figure 10). Third, the resulting 80 sequencing depths were scaled so that the median sequencing depth across the 80 samples was either 1,000, 2,000, 5,000, 10,000, or 50,000 sequences. Fourth, the sequencing depth of each sample was either randomly assigned to each treatment group or assigned so that those depths less than or greater than the median were assigned to separate treatment groups. Finally, each set of conditions was replicated 100 times. These five parameters resulted in 1,600 simulated datasets (8 effect sizes x 2 sequencing depth models x 5 sequencing depths x 2 sequencing depth assignment models x 100 replicates).</w:t>
+        <w:t xml:space="preserve">Conda environment. The ocean and feces parent distributions were generated as described above. Five variables were altered to simulate each set of communities. First, eight mixing fractions were used to manipulate the effect size between the two simulated treatment groups with 40 samples per group. These were the same effect sizes used in the WNWN study (1.00 [i.e., no difference], 1.15, 1.25, 1.50, 1.75, 2.00, 2.50, and 3.50). Second, the number of sequences in each of the 80 samples was either randomly selected from the 26 library sizes contained within the GlobalPatterns dataset or from a log distribution of 80 sequencing depths evenly distributed between the most shallow (58,688 sequences) and deeply (2,357,181 sequences) sequenced samples in the GlobalPatterns dataset (Figure S6). Third, the resulting 80 sequencing depths were scaled so that the median sequencing depth across the 80 samples was either 1,000, 2,000, 5,000, 10,000, or 50,000 sequences. Fourth, the sequencing depth of each sample was either randomly assigned to each treatment group or assigned so that those depths less than or greater than the median were assigned to separate treatment groups. Finally, each set of conditions was replicated 100 times. These five parameters resulted in 1,600 simulated datasets (8 effect sizes x 2 sequencing depth models x 5 sequencing depths x 2 sequencing depth assignment models x 100 replicates).</w:t>
       </w:r>
     </w:p>
     <w:bookmarkEnd w:id="42"/>
@@ -7603,7 +7603,7 @@
         <w:t xml:space="preserve"> </w:t>
       </w:r>
       <w:r>
-        <w:t xml:space="preserve">This figure is analogous to Figure 4 except that K-means clustering was used instead of PAM.</w:t>
+        <w:t xml:space="preserve">This figure is analogous to Figure S4 except that K-means clustering was used instead of PAM.</w:t>
       </w:r>
     </w:p>
     <w:p>
@@ -7621,7 +7621,7 @@
         <w:t xml:space="preserve"> </w:t>
       </w:r>
       <w:r>
-        <w:t xml:space="preserve">This figure is analogous to Figure 3 except that K-means clustering was used instead of PAM, rarefaction on the full dataset was used instead of subsampling to the size of the sample at the 15th percentile, and DESeq Variance Stabilization normalized OTU counts were only used with Euclidean distances.</w:t>
+        <w:t xml:space="preserve">This figure is analogous to Figure S3 except that K-means clustering was used instead of PAM, rarefaction on the full dataset was used instead of subsampling to the size of the sample at the 15th percentile, and DESeq Variance Stabilization normalized OTU counts were only used with Euclidean distances.</w:t>
       </w:r>
     </w:p>
     <w:p>
@@ -7639,7 +7639,7 @@
         <w:t xml:space="preserve"> </w:t>
       </w:r>
       <w:r>
-        <w:t xml:space="preserve">This figure is analogous to Figure 9 except that the sequencing depths for each of the 80 samples in each simulation were drawn without replacement from a log-scaled distribution rather than from the GlobalPatterns sequencing depths.</w:t>
+        <w:t xml:space="preserve">This figure is analogous to Figure 4 except that the sequencing depths for each of the 80 samples in each simulation were drawn without replacement from a log-scaled distribution rather than from the GlobalPatterns sequencing depths.</w:t>
       </w:r>
     </w:p>
     <w:p>

</xml_diff>